<commit_message>
Update Partie technique OrientDB.docx
</commit_message>
<xml_diff>
--- a/Partie technique OrientDB.docx
+++ b/Partie technique OrientDB.docx
@@ -29,7 +29,15 @@
         <w:jc w:val="both"/>
       </w:pPr>
       <w:r>
-        <w:t>Pour utiliser la SGBD OrientDB, il faut d’abord l’installer sur son ordinateur.</w:t>
+        <w:t xml:space="preserve">Pour utiliser la SGBD </w:t>
+      </w:r>
+      <w:proofErr w:type="spellStart"/>
+      <w:r>
+        <w:t>OrientDB</w:t>
+      </w:r>
+      <w:proofErr w:type="spellEnd"/>
+      <w:r>
+        <w:t>, il faut d’abord l’installer sur son ordinateur.</w:t>
       </w:r>
     </w:p>
     <w:p>
@@ -45,8 +53,17 @@
           <w:i/>
           <w:iCs/>
         </w:rPr>
-        <w:t>Installation d’OrientDB</w:t>
-      </w:r>
+        <w:t>Installation d’</w:t>
+      </w:r>
+      <w:proofErr w:type="spellStart"/>
+      <w:r>
+        <w:rPr>
+          <w:i/>
+          <w:iCs/>
+        </w:rPr>
+        <w:t>OrientDB</w:t>
+      </w:r>
+      <w:proofErr w:type="spellEnd"/>
       <w:r>
         <w:rPr>
           <w:i/>
@@ -71,11 +88,22 @@
         </w:r>
       </w:hyperlink>
       <w:r>
-        <w:t xml:space="preserve"> et cliquez sur ‘OrientDB for Microsoft Windows’.</w:t>
-      </w:r>
-    </w:p>
-    <w:p>
-      <w:r>
+        <w:t xml:space="preserve"> et cliquez sur ‘</w:t>
+      </w:r>
+      <w:proofErr w:type="spellStart"/>
+      <w:r>
+        <w:t>OrientDB</w:t>
+      </w:r>
+      <w:proofErr w:type="spellEnd"/>
+      <w:r>
+        <w:t xml:space="preserve"> for Microsoft Windows’.</w:t>
+      </w:r>
+    </w:p>
+    <w:p>
+      <w:r>
+        <w:rPr>
+          <w:noProof/>
+        </w:rPr>
         <w:drawing>
           <wp:inline distT="0" distB="0" distL="0" distR="0" wp14:anchorId="3815146B" wp14:editId="6E1FC23D">
             <wp:extent cx="5760720" cy="2625090"/>
@@ -137,8 +165,17 @@
           <w:i/>
           <w:iCs/>
         </w:rPr>
-        <w:t>d’OrientDB</w:t>
-      </w:r>
+        <w:t>d’</w:t>
+      </w:r>
+      <w:proofErr w:type="spellStart"/>
+      <w:r>
+        <w:rPr>
+          <w:i/>
+          <w:iCs/>
+        </w:rPr>
+        <w:t>OrientDB</w:t>
+      </w:r>
+      <w:proofErr w:type="spellEnd"/>
       <w:r>
         <w:rPr>
           <w:i/>
@@ -168,6 +205,9 @@
     </w:p>
     <w:p>
       <w:r>
+        <w:rPr>
+          <w:noProof/>
+        </w:rPr>
         <w:drawing>
           <wp:inline distT="0" distB="0" distL="0" distR="0" wp14:anchorId="4797F7D9" wp14:editId="199FA6D4">
             <wp:extent cx="3381375" cy="2115596"/>
@@ -221,7 +261,13 @@
         <w:t>ATTENTION</w:t>
       </w:r>
       <w:r>
-        <w:t>, votre mot de passe sera à réutiliser donc notez-le bien ! De plus, ne faites pas ‘Enter’ sans en saisir sinon cela posera problème par la suite.</w:t>
+        <w:t xml:space="preserve">, votre mot de passe sera à réutiliser donc notez-le bien ! De plus, ne faites pas ‘Enter’ sans en saisir sinon cela posera </w:t>
+      </w:r>
+      <w:r>
+        <w:t>un problème</w:t>
+      </w:r>
+      <w:r>
+        <w:t xml:space="preserve"> par la suite.</w:t>
       </w:r>
     </w:p>
     <w:p>
@@ -257,7 +303,23 @@
           <w:i/>
           <w:iCs/>
         </w:rPr>
-        <w:t>Ouverture d’OrientDB Studio</w:t>
+        <w:t>Ouverture d’</w:t>
+      </w:r>
+      <w:proofErr w:type="spellStart"/>
+      <w:r>
+        <w:rPr>
+          <w:i/>
+          <w:iCs/>
+        </w:rPr>
+        <w:t>OrientDB</w:t>
+      </w:r>
+      <w:proofErr w:type="spellEnd"/>
+      <w:r>
+        <w:rPr>
+          <w:i/>
+          <w:iCs/>
+        </w:rPr>
+        <w:t xml:space="preserve"> Studio</w:t>
       </w:r>
     </w:p>
     <w:p>
@@ -265,9 +327,17 @@
         <w:jc w:val="both"/>
       </w:pPr>
       <w:r>
-        <w:t xml:space="preserve">Une fois la configuration du nom d’utilisateur et mot de passe effectuée, la fenêtre d’OrientDB Studio devrait s’ouvrir automatiquement dans votre navigateur. Si elle ne s’ouvre pas, vous pouvez l’ouvrir avec ce lien : </w:t>
-      </w:r>
-      <w:hyperlink r:id="rId9" w:history="1">
+        <w:t>Une fois la configuration du nom d’utilisateur et mot de passe effectuée, la fenêtre d’</w:t>
+      </w:r>
+      <w:proofErr w:type="spellStart"/>
+      <w:r>
+        <w:t>OrientDB</w:t>
+      </w:r>
+      <w:proofErr w:type="spellEnd"/>
+      <w:r>
+        <w:t xml:space="preserve"> Studio devrait s’ouvrir automatiquement dans votre navigateur. Si elle ne s’ouvre pas, vous pouvez l’ouvrir avec ce lien : </w:t>
+      </w:r>
+      <w:hyperlink r:id="rId9" w:anchor="/" w:history="1">
         <w:r>
           <w:rPr>
             <w:rStyle w:val="Lienhypertexte"/>
@@ -276,7 +346,15 @@
         </w:r>
       </w:hyperlink>
       <w:r>
-        <w:t xml:space="preserve"> après avoir quand même ouvert le server OrientDB.</w:t>
+        <w:t xml:space="preserve"> après avoir quand même ouvert le server </w:t>
+      </w:r>
+      <w:proofErr w:type="spellStart"/>
+      <w:r>
+        <w:t>OrientDB</w:t>
+      </w:r>
+      <w:proofErr w:type="spellEnd"/>
+      <w:r>
+        <w:t>.</w:t>
       </w:r>
       <w:r>
         <w:t xml:space="preserve"> Vous arrivez alors à la page d’accueil suivante :</w:t>
@@ -581,6 +659,7 @@
     <w:lsdException w:name="HTML Sample" w:semiHidden="1" w:unhideWhenUsed="1"/>
     <w:lsdException w:name="HTML Typewriter" w:semiHidden="1" w:unhideWhenUsed="1"/>
     <w:lsdException w:name="HTML Variable" w:semiHidden="1" w:unhideWhenUsed="1"/>
+    <w:lsdException w:name="Normal Table" w:semiHidden="1" w:unhideWhenUsed="1"/>
     <w:lsdException w:name="annotation subject" w:semiHidden="1" w:unhideWhenUsed="1"/>
     <w:lsdException w:name="No List" w:semiHidden="1" w:unhideWhenUsed="1"/>
     <w:lsdException w:name="Outline List 1" w:semiHidden="1" w:unhideWhenUsed="1"/>
@@ -627,8 +706,10 @@
     <w:lsdException w:name="Table Subtle 2" w:semiHidden="1" w:unhideWhenUsed="1"/>
     <w:lsdException w:name="Table Web 1" w:semiHidden="1" w:unhideWhenUsed="1"/>
     <w:lsdException w:name="Table Web 2" w:semiHidden="1" w:unhideWhenUsed="1"/>
+    <w:lsdException w:name="Table Web 3" w:semiHidden="1" w:unhideWhenUsed="1"/>
     <w:lsdException w:name="Balloon Text" w:semiHidden="1" w:unhideWhenUsed="1"/>
     <w:lsdException w:name="Table Grid" w:uiPriority="39"/>
+    <w:lsdException w:name="Table Theme" w:semiHidden="1" w:unhideWhenUsed="1"/>
     <w:lsdException w:name="Placeholder Text" w:semiHidden="1"/>
     <w:lsdException w:name="No Spacing" w:uiPriority="1" w:qFormat="1"/>
     <w:lsdException w:name="Light Shading" w:uiPriority="60"/>

</xml_diff>